<commit_message>
add the software achitecture
</commit_message>
<xml_diff>
--- a/Technical Guidance For Employee Payroll.docx
+++ b/Technical Guidance For Employee Payroll.docx
@@ -91,6 +91,7 @@
     <w:p>
       <w:pPr>
         <w:numPr>
+          <w:ilvl w:val="0"/>
           <w:numId w:val="0"/>
         </w:numPr>
         <w:ind w:leftChars="0" w:firstLine="720" w:firstLineChars="0"/>
@@ -138,6 +139,7 @@
     <w:p>
       <w:pPr>
         <w:numPr>
+          <w:ilvl w:val="0"/>
           <w:numId w:val="0"/>
         </w:numPr>
         <w:ind w:leftChars="0" w:firstLine="720" w:firstLineChars="0"/>
@@ -169,152 +171,296 @@
           <w:szCs w:val="28"/>
           <w:lang w:val="en-US"/>
         </w:rPr>
-        <w:t>Key Features</w:t>
-      </w:r>
-    </w:p>
-    <w:p>
-      <w:pPr>
+        <w:t>Architecture Design</w:t>
+      </w:r>
+    </w:p>
+    <w:p>
+      <w:pPr>
+        <w:widowControl w:val="0"/>
+        <w:numPr>
+          <w:numId w:val="0"/>
+        </w:numPr>
+        <w:tabs>
+          <w:tab w:val="left" w:pos="425"/>
+        </w:tabs>
+        <w:jc w:val="both"/>
+        <w:rPr>
+          <w:sz w:val="28"/>
+          <w:szCs w:val="28"/>
+        </w:rPr>
+      </w:pPr>
+    </w:p>
+    <w:p>
+      <w:pPr>
+        <w:widowControl w:val="0"/>
+        <w:numPr>
+          <w:numId w:val="0"/>
+        </w:numPr>
+        <w:tabs>
+          <w:tab w:val="left" w:pos="425"/>
+        </w:tabs>
+        <w:jc w:val="both"/>
+        <w:rPr>
+          <w:sz w:val="28"/>
+          <w:szCs w:val="28"/>
+        </w:rPr>
+      </w:pPr>
+      <w:r>
+        <w:rPr>
+          <w:sz w:val="28"/>
+          <w:szCs w:val="28"/>
+        </w:rPr>
+        <w:drawing>
+          <wp:inline distT="0" distB="0" distL="114300" distR="114300">
+            <wp:extent cx="5273040" cy="1374775"/>
+            <wp:effectExtent l="0" t="0" r="0" b="12065"/>
+            <wp:docPr id="1" name="Picture 1" descr="payroll.drawio"/>
+            <wp:cNvGraphicFramePr>
+              <a:graphicFrameLocks xmlns:a="http://schemas.openxmlformats.org/drawingml/2006/main" noChangeAspect="1"/>
+            </wp:cNvGraphicFramePr>
+            <a:graphic xmlns:a="http://schemas.openxmlformats.org/drawingml/2006/main">
+              <a:graphicData uri="http://schemas.openxmlformats.org/drawingml/2006/picture">
+                <pic:pic xmlns:pic="http://schemas.openxmlformats.org/drawingml/2006/picture">
+                  <pic:nvPicPr>
+                    <pic:cNvPr id="1" name="Picture 1" descr="payroll.drawio"/>
+                    <pic:cNvPicPr>
+                      <a:picLocks noChangeAspect="1"/>
+                    </pic:cNvPicPr>
+                  </pic:nvPicPr>
+                  <pic:blipFill>
+                    <a:blip r:embed="rId5"/>
+                    <a:stretch>
+                      <a:fillRect/>
+                    </a:stretch>
+                  </pic:blipFill>
+                  <pic:spPr>
+                    <a:xfrm>
+                      <a:off x="0" y="0"/>
+                      <a:ext cx="5273040" cy="1374775"/>
+                    </a:xfrm>
+                    <a:prstGeom prst="rect">
+                      <a:avLst/>
+                    </a:prstGeom>
+                  </pic:spPr>
+                </pic:pic>
+              </a:graphicData>
+            </a:graphic>
+          </wp:inline>
+        </w:drawing>
+      </w:r>
+    </w:p>
+    <w:p>
+      <w:pPr>
+        <w:widowControl w:val="0"/>
+        <w:numPr>
+          <w:numId w:val="0"/>
+        </w:numPr>
+        <w:tabs>
+          <w:tab w:val="left" w:pos="425"/>
+        </w:tabs>
+        <w:jc w:val="both"/>
+        <w:rPr>
+          <w:sz w:val="28"/>
+          <w:szCs w:val="28"/>
+        </w:rPr>
+      </w:pPr>
+    </w:p>
+    <w:p>
+      <w:pPr>
+        <w:widowControl w:val="0"/>
+        <w:numPr>
+          <w:numId w:val="0"/>
+        </w:numPr>
+        <w:tabs>
+          <w:tab w:val="left" w:pos="425"/>
+        </w:tabs>
+        <w:jc w:val="both"/>
+        <w:rPr>
+          <w:rFonts w:hint="default"/>
+          <w:sz w:val="24"/>
+          <w:szCs w:val="24"/>
+          <w:lang w:val="en-US"/>
+        </w:rPr>
+      </w:pPr>
+      <w:r>
+        <w:rPr>
+          <w:rFonts w:hint="default"/>
+          <w:sz w:val="24"/>
+          <w:szCs w:val="24"/>
+          <w:lang w:val="en-US"/>
+        </w:rPr>
+        <w:t>Definition :</w:t>
+      </w:r>
+    </w:p>
+    <w:p>
+      <w:pPr>
+        <w:widowControl w:val="0"/>
         <w:numPr>
           <w:ilvl w:val="0"/>
           <w:numId w:val="2"/>
         </w:numPr>
+        <w:tabs>
+          <w:tab w:val="left" w:pos="425"/>
+          <w:tab w:val="clear" w:pos="845"/>
+        </w:tabs>
         <w:ind w:left="845" w:leftChars="0" w:hanging="425" w:firstLineChars="0"/>
-        <w:rPr>
-          <w:sz w:val="24"/>
-          <w:szCs w:val="24"/>
-        </w:rPr>
-      </w:pPr>
-      <w:r>
+        <w:jc w:val="both"/>
         <w:rPr>
           <w:rFonts w:hint="default"/>
           <w:sz w:val="24"/>
           <w:szCs w:val="24"/>
           <w:lang w:val="en-US"/>
         </w:rPr>
-        <w:t>Prorate salary calculation based in attendance records</w:t>
-      </w:r>
-    </w:p>
-    <w:p>
-      <w:pPr>
+      </w:pPr>
+      <w:r>
+        <w:rPr>
+          <w:rFonts w:hint="default"/>
+          <w:sz w:val="24"/>
+          <w:szCs w:val="24"/>
+          <w:lang w:val="en-US"/>
+        </w:rPr>
+        <w:t>Client is frontend application who consumed the endpoint of API</w:t>
+      </w:r>
+    </w:p>
+    <w:p>
+      <w:pPr>
+        <w:widowControl w:val="0"/>
         <w:numPr>
           <w:ilvl w:val="0"/>
           <w:numId w:val="2"/>
         </w:numPr>
+        <w:tabs>
+          <w:tab w:val="left" w:pos="425"/>
+          <w:tab w:val="clear" w:pos="845"/>
+        </w:tabs>
         <w:ind w:left="845" w:leftChars="0" w:hanging="425" w:firstLineChars="0"/>
-        <w:rPr>
-          <w:sz w:val="24"/>
-          <w:szCs w:val="24"/>
-        </w:rPr>
-      </w:pPr>
-      <w:r>
+        <w:jc w:val="both"/>
         <w:rPr>
           <w:rFonts w:hint="default"/>
           <w:sz w:val="24"/>
           <w:szCs w:val="24"/>
           <w:lang w:val="en-US"/>
         </w:rPr>
-        <w:t>Overtime compensation (2x prorate rate)</w:t>
-      </w:r>
-    </w:p>
-    <w:p>
-      <w:pPr>
+      </w:pPr>
+      <w:r>
+        <w:rPr>
+          <w:rFonts w:hint="default"/>
+          <w:sz w:val="24"/>
+          <w:szCs w:val="24"/>
+          <w:lang w:val="en-US"/>
+        </w:rPr>
+        <w:t>Routes is endpoint API for handle request from client. The request exposed as a JSON and then it will forward to handler for business logic</w:t>
+      </w:r>
+    </w:p>
+    <w:p>
+      <w:pPr>
+        <w:widowControl w:val="0"/>
         <w:numPr>
           <w:ilvl w:val="0"/>
           <w:numId w:val="2"/>
         </w:numPr>
+        <w:tabs>
+          <w:tab w:val="left" w:pos="425"/>
+          <w:tab w:val="clear" w:pos="845"/>
+        </w:tabs>
         <w:ind w:left="845" w:leftChars="0" w:hanging="425" w:firstLineChars="0"/>
-        <w:rPr>
-          <w:sz w:val="24"/>
-          <w:szCs w:val="24"/>
-        </w:rPr>
-      </w:pPr>
-      <w:r>
+        <w:jc w:val="both"/>
         <w:rPr>
           <w:rFonts w:hint="default"/>
           <w:sz w:val="24"/>
           <w:szCs w:val="24"/>
           <w:lang w:val="en-US"/>
         </w:rPr>
-        <w:t>Reimbursement request</w:t>
-      </w:r>
-    </w:p>
-    <w:p>
-      <w:pPr>
+      </w:pPr>
+      <w:r>
+        <w:rPr>
+          <w:rFonts w:hint="default"/>
+          <w:sz w:val="24"/>
+          <w:szCs w:val="24"/>
+          <w:lang w:val="en-US"/>
+        </w:rPr>
+        <w:t>Business logic (handler) will mapping the request to match with the data model before execute to database</w:t>
+      </w:r>
+    </w:p>
+    <w:p>
+      <w:pPr>
+        <w:widowControl w:val="0"/>
         <w:numPr>
           <w:ilvl w:val="0"/>
           <w:numId w:val="2"/>
         </w:numPr>
+        <w:tabs>
+          <w:tab w:val="left" w:pos="425"/>
+          <w:tab w:val="clear" w:pos="845"/>
+        </w:tabs>
         <w:ind w:left="845" w:leftChars="0" w:hanging="425" w:firstLineChars="0"/>
-        <w:rPr>
-          <w:sz w:val="24"/>
-          <w:szCs w:val="24"/>
-        </w:rPr>
-      </w:pPr>
-      <w:r>
+        <w:jc w:val="both"/>
         <w:rPr>
           <w:rFonts w:hint="default"/>
           <w:sz w:val="24"/>
           <w:szCs w:val="24"/>
           <w:lang w:val="en-US"/>
         </w:rPr>
-        <w:t>Salary slip generated</w:t>
-      </w:r>
-    </w:p>
-    <w:p>
-      <w:pPr>
+      </w:pPr>
+      <w:r>
+        <w:rPr>
+          <w:rFonts w:hint="default"/>
+          <w:sz w:val="24"/>
+          <w:szCs w:val="24"/>
+          <w:lang w:val="en-US"/>
+        </w:rPr>
+        <w:t>If data match with the data model of database, API will communicate (execute sql query) to database using database config.</w:t>
+      </w:r>
+    </w:p>
+    <w:p>
+      <w:pPr>
+        <w:widowControl w:val="0"/>
         <w:numPr>
           <w:ilvl w:val="0"/>
           <w:numId w:val="2"/>
         </w:numPr>
+        <w:tabs>
+          <w:tab w:val="left" w:pos="425"/>
+          <w:tab w:val="clear" w:pos="845"/>
+        </w:tabs>
         <w:ind w:left="845" w:leftChars="0" w:hanging="425" w:firstLineChars="0"/>
-        <w:rPr>
-          <w:sz w:val="24"/>
-          <w:szCs w:val="24"/>
-        </w:rPr>
-      </w:pPr>
-      <w:r>
+        <w:jc w:val="both"/>
         <w:rPr>
           <w:rFonts w:hint="default"/>
           <w:sz w:val="24"/>
           <w:szCs w:val="24"/>
           <w:lang w:val="en-US"/>
         </w:rPr>
-        <w:t>Payroll report summary</w:t>
-      </w:r>
-    </w:p>
-    <w:p>
-      <w:pPr>
+      </w:pPr>
+      <w:r>
+        <w:rPr>
+          <w:rFonts w:hint="default"/>
+          <w:sz w:val="24"/>
+          <w:szCs w:val="24"/>
+          <w:lang w:val="en-US"/>
+        </w:rPr>
+        <w:t>If no errors with the request, data will be create on database and response will appears.</w:t>
+      </w:r>
+    </w:p>
+    <w:p>
+      <w:pPr>
+        <w:widowControl w:val="0"/>
         <w:numPr>
           <w:ilvl w:val="0"/>
           <w:numId w:val="2"/>
         </w:numPr>
+        <w:tabs>
+          <w:tab w:val="left" w:pos="425"/>
+          <w:tab w:val="clear" w:pos="845"/>
+        </w:tabs>
         <w:ind w:left="845" w:leftChars="0" w:hanging="425" w:firstLineChars="0"/>
-        <w:rPr>
-          <w:sz w:val="24"/>
-          <w:szCs w:val="24"/>
-        </w:rPr>
-      </w:pPr>
-      <w:r>
+        <w:jc w:val="both"/>
         <w:rPr>
           <w:rFonts w:hint="default"/>
           <w:sz w:val="24"/>
           <w:szCs w:val="24"/>
           <w:lang w:val="en-US"/>
         </w:rPr>
-        <w:t>Fake data generate : 100 employees + 1 admin</w:t>
-      </w:r>
-    </w:p>
-    <w:p>
-      <w:pPr>
-        <w:numPr>
-          <w:ilvl w:val="0"/>
-          <w:numId w:val="2"/>
-        </w:numPr>
-        <w:ind w:left="845" w:leftChars="0" w:hanging="425" w:firstLineChars="0"/>
-        <w:rPr>
-          <w:sz w:val="24"/>
-          <w:szCs w:val="24"/>
-        </w:rPr>
       </w:pPr>
       <w:r>
         <w:rPr>
@@ -323,15 +469,21 @@
           <w:szCs w:val="24"/>
           <w:lang w:val="en-US"/>
         </w:rPr>
-        <w:t>Attendance period management</w:t>
-      </w:r>
-    </w:p>
-    <w:p>
-      <w:pPr>
+        <w:t>Client can retrieve data as a request</w:t>
+      </w:r>
+      <w:bookmarkStart w:id="0" w:name="_GoBack"/>
+      <w:bookmarkEnd w:id="0"/>
+    </w:p>
+    <w:p>
+      <w:pPr>
+        <w:widowControl w:val="0"/>
         <w:numPr>
           <w:numId w:val="0"/>
         </w:numPr>
-        <w:ind w:left="420" w:leftChars="0"/>
+        <w:tabs>
+          <w:tab w:val="left" w:pos="425"/>
+        </w:tabs>
+        <w:jc w:val="both"/>
         <w:rPr>
           <w:sz w:val="28"/>
           <w:szCs w:val="28"/>
@@ -346,8 +498,6 @@
         </w:numPr>
         <w:ind w:left="425" w:leftChars="0" w:hanging="425" w:firstLineChars="0"/>
         <w:rPr>
-          <w:b/>
-          <w:bCs/>
           <w:sz w:val="28"/>
           <w:szCs w:val="28"/>
         </w:rPr>
@@ -361,7 +511,7 @@
           <w:szCs w:val="28"/>
           <w:lang w:val="en-US"/>
         </w:rPr>
-        <w:t>System Roles</w:t>
+        <w:t>Key Features</w:t>
       </w:r>
     </w:p>
     <w:p>
@@ -383,73 +533,7 @@
           <w:szCs w:val="24"/>
           <w:lang w:val="en-US"/>
         </w:rPr>
-        <w:t>Admin</w:t>
-      </w:r>
-    </w:p>
-    <w:p>
-      <w:pPr>
-        <w:numPr>
-          <w:ilvl w:val="0"/>
-          <w:numId w:val="4"/>
-        </w:numPr>
-        <w:ind w:left="1260" w:leftChars="0" w:hanging="420" w:firstLineChars="0"/>
-        <w:rPr>
-          <w:sz w:val="24"/>
-          <w:szCs w:val="24"/>
-        </w:rPr>
-      </w:pPr>
-      <w:r>
-        <w:rPr>
-          <w:rFonts w:hint="default"/>
-          <w:sz w:val="24"/>
-          <w:szCs w:val="24"/>
-          <w:lang w:val="en-US"/>
-        </w:rPr>
-        <w:t>Create new attendance periods</w:t>
-      </w:r>
-    </w:p>
-    <w:p>
-      <w:pPr>
-        <w:numPr>
-          <w:ilvl w:val="0"/>
-          <w:numId w:val="4"/>
-        </w:numPr>
-        <w:ind w:left="1260" w:leftChars="0" w:hanging="420" w:firstLineChars="0"/>
-        <w:rPr>
-          <w:sz w:val="24"/>
-          <w:szCs w:val="24"/>
-        </w:rPr>
-      </w:pPr>
-      <w:r>
-        <w:rPr>
-          <w:rFonts w:hint="default"/>
-          <w:sz w:val="24"/>
-          <w:szCs w:val="24"/>
-          <w:lang w:val="en-US"/>
-        </w:rPr>
-        <w:t>View and approve reimbursements</w:t>
-      </w:r>
-    </w:p>
-    <w:p>
-      <w:pPr>
-        <w:numPr>
-          <w:ilvl w:val="0"/>
-          <w:numId w:val="4"/>
-        </w:numPr>
-        <w:ind w:left="1260" w:leftChars="0" w:hanging="420" w:firstLineChars="0"/>
-        <w:rPr>
-          <w:sz w:val="24"/>
-          <w:szCs w:val="24"/>
-        </w:rPr>
-      </w:pPr>
-      <w:r>
-        <w:rPr>
-          <w:rFonts w:hint="default"/>
-          <w:sz w:val="24"/>
-          <w:szCs w:val="24"/>
-          <w:lang w:val="en-US"/>
-        </w:rPr>
-        <w:t>Generate and view payroll reports</w:t>
+        <w:t>Prorate salary calculation based in attendance records</w:t>
       </w:r>
     </w:p>
     <w:p>
@@ -471,16 +555,16 @@
           <w:szCs w:val="24"/>
           <w:lang w:val="en-US"/>
         </w:rPr>
-        <w:t>Employee</w:t>
+        <w:t>Overtime compensation (2x prorate rate)</w:t>
       </w:r>
     </w:p>
     <w:p>
       <w:pPr>
         <w:numPr>
           <w:ilvl w:val="0"/>
-          <w:numId w:val="5"/>
+          <w:numId w:val="3"/>
         </w:numPr>
-        <w:ind w:left="1260" w:leftChars="0" w:hanging="420" w:firstLineChars="0"/>
+        <w:ind w:left="845" w:leftChars="0" w:hanging="425" w:firstLineChars="0"/>
         <w:rPr>
           <w:sz w:val="24"/>
           <w:szCs w:val="24"/>
@@ -493,16 +577,16 @@
           <w:szCs w:val="24"/>
           <w:lang w:val="en-US"/>
         </w:rPr>
-        <w:t>Submit daily attendance and overtime</w:t>
+        <w:t>Reimbursement request</w:t>
       </w:r>
     </w:p>
     <w:p>
       <w:pPr>
         <w:numPr>
           <w:ilvl w:val="0"/>
-          <w:numId w:val="5"/>
+          <w:numId w:val="3"/>
         </w:numPr>
-        <w:ind w:left="1260" w:leftChars="0" w:hanging="420" w:firstLineChars="0"/>
+        <w:ind w:left="845" w:leftChars="0" w:hanging="425" w:firstLineChars="0"/>
         <w:rPr>
           <w:sz w:val="24"/>
           <w:szCs w:val="24"/>
@@ -515,16 +599,16 @@
           <w:szCs w:val="24"/>
           <w:lang w:val="en-US"/>
         </w:rPr>
-        <w:t>Submit reimbursement requests</w:t>
+        <w:t>Salary slip generated</w:t>
       </w:r>
     </w:p>
     <w:p>
       <w:pPr>
         <w:numPr>
           <w:ilvl w:val="0"/>
-          <w:numId w:val="5"/>
+          <w:numId w:val="3"/>
         </w:numPr>
-        <w:ind w:left="1260" w:leftChars="0" w:hanging="420" w:firstLineChars="0"/>
+        <w:ind w:left="845" w:leftChars="0" w:hanging="425" w:firstLineChars="0"/>
         <w:rPr>
           <w:sz w:val="24"/>
           <w:szCs w:val="24"/>
@@ -537,15 +621,60 @@
           <w:szCs w:val="24"/>
           <w:lang w:val="en-US"/>
         </w:rPr>
-        <w:t>Generate salary slip</w:t>
+        <w:t>Payroll report summary</w:t>
       </w:r>
     </w:p>
     <w:p>
       <w:pPr>
         <w:numPr>
+          <w:ilvl w:val="0"/>
+          <w:numId w:val="3"/>
+        </w:numPr>
+        <w:ind w:left="845" w:leftChars="0" w:hanging="425" w:firstLineChars="0"/>
+        <w:rPr>
+          <w:sz w:val="24"/>
+          <w:szCs w:val="24"/>
+        </w:rPr>
+      </w:pPr>
+      <w:r>
+        <w:rPr>
+          <w:rFonts w:hint="default"/>
+          <w:sz w:val="24"/>
+          <w:szCs w:val="24"/>
+          <w:lang w:val="en-US"/>
+        </w:rPr>
+        <w:t>Fake data generate : 100 employees + 1 admin</w:t>
+      </w:r>
+    </w:p>
+    <w:p>
+      <w:pPr>
+        <w:numPr>
+          <w:ilvl w:val="0"/>
+          <w:numId w:val="3"/>
+        </w:numPr>
+        <w:ind w:left="845" w:leftChars="0" w:hanging="425" w:firstLineChars="0"/>
+        <w:rPr>
+          <w:sz w:val="24"/>
+          <w:szCs w:val="24"/>
+        </w:rPr>
+      </w:pPr>
+      <w:r>
+        <w:rPr>
+          <w:rFonts w:hint="default"/>
+          <w:sz w:val="24"/>
+          <w:szCs w:val="24"/>
+          <w:lang w:val="en-US"/>
+        </w:rPr>
+        <w:t>Attendance period management</w:t>
+      </w:r>
+    </w:p>
+    <w:p>
+      <w:pPr>
+        <w:numPr>
+          <w:ilvl w:val="0"/>
           <w:numId w:val="0"/>
         </w:numPr>
-        <w:ind w:left="840" w:leftChars="0"/>
+        <w:ind w:left="420" w:leftChars="0"/>
         <w:rPr>
           <w:sz w:val="28"/>
           <w:szCs w:val="28"/>
@@ -560,6 +689,8 @@
         </w:numPr>
         <w:ind w:left="425" w:leftChars="0" w:hanging="425" w:firstLineChars="0"/>
         <w:rPr>
+          <w:b/>
+          <w:bCs/>
           <w:sz w:val="28"/>
           <w:szCs w:val="28"/>
         </w:rPr>
@@ -573,7 +704,117 @@
           <w:szCs w:val="28"/>
           <w:lang w:val="en-US"/>
         </w:rPr>
-        <w:t>Data Model</w:t>
+        <w:t>System Roles</w:t>
+      </w:r>
+    </w:p>
+    <w:p>
+      <w:pPr>
+        <w:numPr>
+          <w:ilvl w:val="0"/>
+          <w:numId w:val="4"/>
+        </w:numPr>
+        <w:ind w:left="845" w:leftChars="0" w:hanging="425" w:firstLineChars="0"/>
+        <w:rPr>
+          <w:sz w:val="24"/>
+          <w:szCs w:val="24"/>
+        </w:rPr>
+      </w:pPr>
+      <w:r>
+        <w:rPr>
+          <w:rFonts w:hint="default"/>
+          <w:sz w:val="24"/>
+          <w:szCs w:val="24"/>
+          <w:lang w:val="en-US"/>
+        </w:rPr>
+        <w:t>Admin</w:t>
+      </w:r>
+    </w:p>
+    <w:p>
+      <w:pPr>
+        <w:numPr>
+          <w:ilvl w:val="0"/>
+          <w:numId w:val="5"/>
+        </w:numPr>
+        <w:ind w:left="1260" w:leftChars="0" w:hanging="420" w:firstLineChars="0"/>
+        <w:rPr>
+          <w:sz w:val="24"/>
+          <w:szCs w:val="24"/>
+        </w:rPr>
+      </w:pPr>
+      <w:r>
+        <w:rPr>
+          <w:rFonts w:hint="default"/>
+          <w:sz w:val="24"/>
+          <w:szCs w:val="24"/>
+          <w:lang w:val="en-US"/>
+        </w:rPr>
+        <w:t>Create new attendance periods</w:t>
+      </w:r>
+    </w:p>
+    <w:p>
+      <w:pPr>
+        <w:numPr>
+          <w:ilvl w:val="0"/>
+          <w:numId w:val="5"/>
+        </w:numPr>
+        <w:ind w:left="1260" w:leftChars="0" w:hanging="420" w:firstLineChars="0"/>
+        <w:rPr>
+          <w:sz w:val="24"/>
+          <w:szCs w:val="24"/>
+        </w:rPr>
+      </w:pPr>
+      <w:r>
+        <w:rPr>
+          <w:rFonts w:hint="default"/>
+          <w:sz w:val="24"/>
+          <w:szCs w:val="24"/>
+          <w:lang w:val="en-US"/>
+        </w:rPr>
+        <w:t>View and approve reimbursements</w:t>
+      </w:r>
+    </w:p>
+    <w:p>
+      <w:pPr>
+        <w:numPr>
+          <w:ilvl w:val="0"/>
+          <w:numId w:val="5"/>
+        </w:numPr>
+        <w:ind w:left="1260" w:leftChars="0" w:hanging="420" w:firstLineChars="0"/>
+        <w:rPr>
+          <w:sz w:val="24"/>
+          <w:szCs w:val="24"/>
+        </w:rPr>
+      </w:pPr>
+      <w:r>
+        <w:rPr>
+          <w:rFonts w:hint="default"/>
+          <w:sz w:val="24"/>
+          <w:szCs w:val="24"/>
+          <w:lang w:val="en-US"/>
+        </w:rPr>
+        <w:t>Generate and view payroll reports</w:t>
+      </w:r>
+    </w:p>
+    <w:p>
+      <w:pPr>
+        <w:numPr>
+          <w:ilvl w:val="0"/>
+          <w:numId w:val="4"/>
+        </w:numPr>
+        <w:ind w:left="845" w:leftChars="0" w:hanging="425" w:firstLineChars="0"/>
+        <w:rPr>
+          <w:sz w:val="24"/>
+          <w:szCs w:val="24"/>
+        </w:rPr>
+      </w:pPr>
+      <w:r>
+        <w:rPr>
+          <w:rFonts w:hint="default"/>
+          <w:sz w:val="24"/>
+          <w:szCs w:val="24"/>
+          <w:lang w:val="en-US"/>
+        </w:rPr>
+        <w:t>Employee</w:t>
       </w:r>
     </w:p>
     <w:p>
@@ -581,6 +822,109 @@
         <w:numPr>
           <w:ilvl w:val="0"/>
           <w:numId w:val="6"/>
+        </w:numPr>
+        <w:ind w:left="1260" w:leftChars="0" w:hanging="420" w:firstLineChars="0"/>
+        <w:rPr>
+          <w:sz w:val="24"/>
+          <w:szCs w:val="24"/>
+        </w:rPr>
+      </w:pPr>
+      <w:r>
+        <w:rPr>
+          <w:rFonts w:hint="default"/>
+          <w:sz w:val="24"/>
+          <w:szCs w:val="24"/>
+          <w:lang w:val="en-US"/>
+        </w:rPr>
+        <w:t>Submit daily attendance and overtime</w:t>
+      </w:r>
+    </w:p>
+    <w:p>
+      <w:pPr>
+        <w:numPr>
+          <w:ilvl w:val="0"/>
+          <w:numId w:val="6"/>
+        </w:numPr>
+        <w:ind w:left="1260" w:leftChars="0" w:hanging="420" w:firstLineChars="0"/>
+        <w:rPr>
+          <w:sz w:val="24"/>
+          <w:szCs w:val="24"/>
+        </w:rPr>
+      </w:pPr>
+      <w:r>
+        <w:rPr>
+          <w:rFonts w:hint="default"/>
+          <w:sz w:val="24"/>
+          <w:szCs w:val="24"/>
+          <w:lang w:val="en-US"/>
+        </w:rPr>
+        <w:t>Submit reimbursement requests</w:t>
+      </w:r>
+    </w:p>
+    <w:p>
+      <w:pPr>
+        <w:numPr>
+          <w:ilvl w:val="0"/>
+          <w:numId w:val="6"/>
+        </w:numPr>
+        <w:ind w:left="1260" w:leftChars="0" w:hanging="420" w:firstLineChars="0"/>
+        <w:rPr>
+          <w:sz w:val="24"/>
+          <w:szCs w:val="24"/>
+        </w:rPr>
+      </w:pPr>
+      <w:r>
+        <w:rPr>
+          <w:rFonts w:hint="default"/>
+          <w:sz w:val="24"/>
+          <w:szCs w:val="24"/>
+          <w:lang w:val="en-US"/>
+        </w:rPr>
+        <w:t>Generate salary slip</w:t>
+      </w:r>
+    </w:p>
+    <w:p>
+      <w:pPr>
+        <w:numPr>
+          <w:ilvl w:val="0"/>
+          <w:numId w:val="0"/>
+        </w:numPr>
+        <w:ind w:left="840" w:leftChars="0"/>
+        <w:rPr>
+          <w:sz w:val="28"/>
+          <w:szCs w:val="28"/>
+        </w:rPr>
+      </w:pPr>
+    </w:p>
+    <w:p>
+      <w:pPr>
+        <w:numPr>
+          <w:ilvl w:val="0"/>
+          <w:numId w:val="1"/>
+        </w:numPr>
+        <w:ind w:left="425" w:leftChars="0" w:hanging="425" w:firstLineChars="0"/>
+        <w:rPr>
+          <w:sz w:val="28"/>
+          <w:szCs w:val="28"/>
+        </w:rPr>
+      </w:pPr>
+      <w:r>
+        <w:rPr>
+          <w:rFonts w:hint="default"/>
+          <w:b/>
+          <w:bCs/>
+          <w:sz w:val="28"/>
+          <w:szCs w:val="28"/>
+          <w:lang w:val="en-US"/>
+        </w:rPr>
+        <w:t>Data Model</w:t>
+      </w:r>
+    </w:p>
+    <w:p>
+      <w:pPr>
+        <w:numPr>
+          <w:ilvl w:val="0"/>
+          <w:numId w:val="7"/>
         </w:numPr>
         <w:ind w:left="845" w:leftChars="0" w:hanging="425" w:firstLineChars="0"/>
         <w:rPr>
@@ -1099,6 +1443,7 @@
     <w:p>
       <w:pPr>
         <w:numPr>
+          <w:ilvl w:val="0"/>
           <w:numId w:val="0"/>
         </w:numPr>
         <w:ind w:left="420" w:leftChars="0"/>
@@ -1114,7 +1459,7 @@
       <w:pPr>
         <w:numPr>
           <w:ilvl w:val="0"/>
-          <w:numId w:val="6"/>
+          <w:numId w:val="7"/>
         </w:numPr>
         <w:ind w:left="845" w:leftChars="0" w:hanging="425" w:firstLineChars="0"/>
         <w:rPr>
@@ -1709,6 +2054,7 @@
     <w:p>
       <w:pPr>
         <w:numPr>
+          <w:ilvl w:val="0"/>
           <w:numId w:val="0"/>
         </w:numPr>
         <w:ind w:left="420" w:leftChars="0"/>
@@ -1722,7 +2068,7 @@
       <w:pPr>
         <w:numPr>
           <w:ilvl w:val="0"/>
-          <w:numId w:val="6"/>
+          <w:numId w:val="7"/>
         </w:numPr>
         <w:ind w:left="845" w:leftChars="0" w:hanging="425" w:firstLineChars="0"/>
         <w:rPr>
@@ -2593,6 +2939,7 @@
     <w:p>
       <w:pPr>
         <w:numPr>
+          <w:ilvl w:val="0"/>
           <w:numId w:val="0"/>
         </w:numPr>
         <w:ind w:left="420" w:leftChars="0"/>
@@ -2606,7 +2953,7 @@
       <w:pPr>
         <w:numPr>
           <w:ilvl w:val="0"/>
-          <w:numId w:val="6"/>
+          <w:numId w:val="7"/>
         </w:numPr>
         <w:ind w:left="845" w:leftChars="0" w:hanging="425" w:firstLineChars="0"/>
         <w:rPr>
@@ -3201,6 +3548,7 @@
     <w:p>
       <w:pPr>
         <w:numPr>
+          <w:ilvl w:val="0"/>
           <w:numId w:val="0"/>
         </w:numPr>
         <w:ind w:left="420" w:leftChars="0"/>
@@ -3214,7 +3562,7 @@
       <w:pPr>
         <w:numPr>
           <w:ilvl w:val="0"/>
-          <w:numId w:val="6"/>
+          <w:numId w:val="7"/>
         </w:numPr>
         <w:ind w:left="845" w:leftChars="0" w:hanging="425" w:firstLineChars="0"/>
         <w:rPr>
@@ -4237,6 +4585,7 @@
     <w:p>
       <w:pPr>
         <w:numPr>
+          <w:ilvl w:val="0"/>
           <w:numId w:val="0"/>
         </w:numPr>
         <w:ind w:left="420" w:leftChars="0"/>
@@ -4250,7 +4599,7 @@
       <w:pPr>
         <w:numPr>
           <w:ilvl w:val="0"/>
-          <w:numId w:val="6"/>
+          <w:numId w:val="7"/>
         </w:numPr>
         <w:ind w:left="845" w:leftChars="0" w:hanging="425" w:firstLineChars="0"/>
         <w:rPr>
@@ -4921,6 +5270,7 @@
     <w:p>
       <w:pPr>
         <w:numPr>
+          <w:ilvl w:val="0"/>
           <w:numId w:val="0"/>
         </w:numPr>
         <w:ind w:left="420" w:leftChars="0"/>
@@ -4969,7 +5319,9 @@
         </w:tblBorders>
         <w:tblLayout w:type="autofit"/>
         <w:tblCellMar>
+          <w:top w:w="0" w:type="dxa"/>
           <w:left w:w="108" w:type="dxa"/>
+          <w:bottom w:w="0" w:type="dxa"/>
           <w:right w:w="108" w:type="dxa"/>
         </w:tblCellMar>
       </w:tblPr>
@@ -4989,7 +5341,9 @@
             <w:insideV w:val="single" w:color="auto" w:sz="4" w:space="0"/>
           </w:tblBorders>
           <w:tblCellMar>
+            <w:top w:w="0" w:type="dxa"/>
             <w:left w:w="108" w:type="dxa"/>
+            <w:bottom w:w="0" w:type="dxa"/>
             <w:right w:w="108" w:type="dxa"/>
           </w:tblCellMar>
         </w:tblPrEx>
@@ -5003,6 +5357,7 @@
           <w:p>
             <w:pPr>
               <w:numPr>
+                <w:ilvl w:val="0"/>
                 <w:numId w:val="0"/>
               </w:numPr>
               <w:rPr>
@@ -5036,6 +5391,7 @@
           <w:p>
             <w:pPr>
               <w:numPr>
+                <w:ilvl w:val="0"/>
                 <w:numId w:val="0"/>
               </w:numPr>
               <w:rPr>
@@ -5069,6 +5425,7 @@
           <w:p>
             <w:pPr>
               <w:numPr>
+                <w:ilvl w:val="0"/>
                 <w:numId w:val="0"/>
               </w:numPr>
               <w:rPr>
@@ -5107,7 +5464,9 @@
             <w:insideV w:val="single" w:color="auto" w:sz="4" w:space="0"/>
           </w:tblBorders>
           <w:tblCellMar>
+            <w:top w:w="0" w:type="dxa"/>
             <w:left w:w="108" w:type="dxa"/>
+            <w:bottom w:w="0" w:type="dxa"/>
             <w:right w:w="108" w:type="dxa"/>
           </w:tblCellMar>
         </w:tblPrEx>
@@ -5118,6 +5477,7 @@
           <w:p>
             <w:pPr>
               <w:numPr>
+                <w:ilvl w:val="0"/>
                 <w:numId w:val="0"/>
               </w:numPr>
               <w:rPr>
@@ -5151,6 +5511,7 @@
           <w:p>
             <w:pPr>
               <w:numPr>
+                <w:ilvl w:val="0"/>
                 <w:numId w:val="0"/>
               </w:numPr>
               <w:rPr>
@@ -5349,6 +5710,7 @@
           <w:p>
             <w:pPr>
               <w:numPr>
+                <w:ilvl w:val="0"/>
                 <w:numId w:val="0"/>
               </w:numPr>
               <w:rPr>
@@ -5373,7 +5735,9 @@
             <w:insideV w:val="single" w:color="auto" w:sz="4" w:space="0"/>
           </w:tblBorders>
           <w:tblCellMar>
+            <w:top w:w="0" w:type="dxa"/>
             <w:left w:w="108" w:type="dxa"/>
+            <w:bottom w:w="0" w:type="dxa"/>
             <w:right w:w="108" w:type="dxa"/>
           </w:tblCellMar>
         </w:tblPrEx>
@@ -5384,6 +5748,7 @@
           <w:p>
             <w:pPr>
               <w:numPr>
+                <w:ilvl w:val="0"/>
                 <w:numId w:val="0"/>
               </w:numPr>
               <w:rPr>
@@ -5417,6 +5782,7 @@
           <w:p>
             <w:pPr>
               <w:numPr>
+                <w:ilvl w:val="0"/>
                 <w:numId w:val="0"/>
               </w:numPr>
               <w:rPr>
@@ -5450,6 +5816,7 @@
           <w:p>
             <w:pPr>
               <w:numPr>
+                <w:ilvl w:val="0"/>
                 <w:numId w:val="0"/>
               </w:numPr>
               <w:rPr>
@@ -5472,7 +5839,36 @@
                 <w:vertAlign w:val="baseline"/>
                 <w:lang w:val="en-US"/>
               </w:rPr>
-              <w:t>Parameter : period-id</w:t>
+              <w:t xml:space="preserve">Parameter : </w:t>
+            </w:r>
+          </w:p>
+          <w:p>
+            <w:pPr>
+              <w:numPr>
+                <w:ilvl w:val="0"/>
+                <w:numId w:val="0"/>
+              </w:numPr>
+              <w:rPr>
+                <w:rFonts w:hint="default"/>
+                <w:b w:val="0"/>
+                <w:bCs w:val="0"/>
+                <w:sz w:val="24"/>
+                <w:szCs w:val="24"/>
+                <w:vertAlign w:val="baseline"/>
+                <w:lang w:val="en-US"/>
+              </w:rPr>
+            </w:pPr>
+            <w:r>
+              <w:rPr>
+                <w:rFonts w:hint="default"/>
+                <w:b w:val="0"/>
+                <w:bCs w:val="0"/>
+                <w:sz w:val="24"/>
+                <w:szCs w:val="24"/>
+                <w:vertAlign w:val="baseline"/>
+                <w:lang w:val="en-US"/>
+              </w:rPr>
+              <w:t>period-id : payroll-[yyyy]-[mm]</w:t>
             </w:r>
           </w:p>
         </w:tc>
@@ -5488,7 +5884,9 @@
             <w:insideV w:val="single" w:color="auto" w:sz="4" w:space="0"/>
           </w:tblBorders>
           <w:tblCellMar>
+            <w:top w:w="0" w:type="dxa"/>
             <w:left w:w="108" w:type="dxa"/>
+            <w:bottom w:w="0" w:type="dxa"/>
             <w:right w:w="108" w:type="dxa"/>
           </w:tblCellMar>
         </w:tblPrEx>
@@ -5499,6 +5897,7 @@
           <w:p>
             <w:pPr>
               <w:numPr>
+                <w:ilvl w:val="0"/>
                 <w:numId w:val="0"/>
               </w:numPr>
               <w:rPr>
@@ -5532,6 +5931,7 @@
           <w:p>
             <w:pPr>
               <w:numPr>
+                <w:ilvl w:val="0"/>
                 <w:numId w:val="0"/>
               </w:numPr>
               <w:rPr>
@@ -5565,6 +5965,7 @@
           <w:p>
             <w:pPr>
               <w:numPr>
+                <w:ilvl w:val="0"/>
                 <w:numId w:val="0"/>
               </w:numPr>
               <w:rPr>
@@ -5587,7 +5988,36 @@
                 <w:vertAlign w:val="baseline"/>
                 <w:lang w:val="en-US"/>
               </w:rPr>
-              <w:t>Parameter : period-id</w:t>
+              <w:t xml:space="preserve">Parameter : </w:t>
+            </w:r>
+          </w:p>
+          <w:p>
+            <w:pPr>
+              <w:numPr>
+                <w:ilvl w:val="0"/>
+                <w:numId w:val="0"/>
+              </w:numPr>
+              <w:rPr>
+                <w:rFonts w:hint="default"/>
+                <w:b w:val="0"/>
+                <w:bCs w:val="0"/>
+                <w:sz w:val="24"/>
+                <w:szCs w:val="24"/>
+                <w:vertAlign w:val="baseline"/>
+                <w:lang w:val="en-US"/>
+              </w:rPr>
+            </w:pPr>
+            <w:r>
+              <w:rPr>
+                <w:rFonts w:hint="default"/>
+                <w:b w:val="0"/>
+                <w:bCs w:val="0"/>
+                <w:sz w:val="24"/>
+                <w:szCs w:val="24"/>
+                <w:vertAlign w:val="baseline"/>
+                <w:lang w:val="en-US"/>
+              </w:rPr>
+              <w:t>period-id : payroll-[yyyy]-[mm]</w:t>
             </w:r>
           </w:p>
         </w:tc>
@@ -5603,7 +6033,9 @@
             <w:insideV w:val="single" w:color="auto" w:sz="4" w:space="0"/>
           </w:tblBorders>
           <w:tblCellMar>
+            <w:top w:w="0" w:type="dxa"/>
             <w:left w:w="108" w:type="dxa"/>
+            <w:bottom w:w="0" w:type="dxa"/>
             <w:right w:w="108" w:type="dxa"/>
           </w:tblCellMar>
         </w:tblPrEx>
@@ -5614,6 +6046,7 @@
           <w:p>
             <w:pPr>
               <w:numPr>
+                <w:ilvl w:val="0"/>
                 <w:numId w:val="0"/>
               </w:numPr>
               <w:rPr>
@@ -5647,6 +6080,7 @@
           <w:p>
             <w:pPr>
               <w:numPr>
+                <w:ilvl w:val="0"/>
                 <w:numId w:val="0"/>
               </w:numPr>
               <w:rPr>
@@ -5823,7 +6257,9 @@
             <w:insideV w:val="single" w:color="auto" w:sz="4" w:space="0"/>
           </w:tblBorders>
           <w:tblCellMar>
+            <w:top w:w="0" w:type="dxa"/>
             <w:left w:w="108" w:type="dxa"/>
+            <w:bottom w:w="0" w:type="dxa"/>
             <w:right w:w="108" w:type="dxa"/>
           </w:tblCellMar>
         </w:tblPrEx>
@@ -5834,6 +6270,7 @@
           <w:p>
             <w:pPr>
               <w:numPr>
+                <w:ilvl w:val="0"/>
                 <w:numId w:val="0"/>
               </w:numPr>
               <w:rPr>
@@ -5867,6 +6304,7 @@
           <w:p>
             <w:pPr>
               <w:numPr>
+                <w:ilvl w:val="0"/>
                 <w:numId w:val="0"/>
               </w:numPr>
               <w:rPr>
@@ -6098,7 +6536,9 @@
             <w:insideV w:val="single" w:color="auto" w:sz="4" w:space="0"/>
           </w:tblBorders>
           <w:tblCellMar>
+            <w:top w:w="0" w:type="dxa"/>
             <w:left w:w="108" w:type="dxa"/>
+            <w:bottom w:w="0" w:type="dxa"/>
             <w:right w:w="108" w:type="dxa"/>
           </w:tblCellMar>
         </w:tblPrEx>
@@ -6109,6 +6549,7 @@
           <w:p>
             <w:pPr>
               <w:numPr>
+                <w:ilvl w:val="0"/>
                 <w:numId w:val="0"/>
               </w:numPr>
               <w:rPr>
@@ -6142,6 +6583,7 @@
           <w:p>
             <w:pPr>
               <w:numPr>
+                <w:ilvl w:val="0"/>
                 <w:numId w:val="0"/>
               </w:numPr>
               <w:rPr>
@@ -6372,7 +6814,9 @@
             <w:insideV w:val="single" w:color="auto" w:sz="4" w:space="0"/>
           </w:tblBorders>
           <w:tblCellMar>
+            <w:top w:w="0" w:type="dxa"/>
             <w:left w:w="108" w:type="dxa"/>
+            <w:bottom w:w="0" w:type="dxa"/>
             <w:right w:w="108" w:type="dxa"/>
           </w:tblCellMar>
         </w:tblPrEx>
@@ -6383,6 +6827,7 @@
           <w:p>
             <w:pPr>
               <w:numPr>
+                <w:ilvl w:val="0"/>
                 <w:numId w:val="0"/>
               </w:numPr>
               <w:rPr>
@@ -6416,6 +6861,7 @@
           <w:p>
             <w:pPr>
               <w:numPr>
+                <w:ilvl w:val="0"/>
                 <w:numId w:val="0"/>
               </w:numPr>
               <w:rPr>
@@ -6438,7 +6884,7 @@
                 <w:vertAlign w:val="baseline"/>
                 <w:lang w:val="en-US"/>
               </w:rPr>
-              <w:t>{host:port}/employee/payslip/:period-id</w:t>
+              <w:t>{host:port}/employee/payslip/:period-id/:employee_id</w:t>
             </w:r>
           </w:p>
         </w:tc>
@@ -6479,7 +6925,85 @@
                 <w:shd w:val="clear" w:fill="212121"/>
                 <w:lang w:val="en-US" w:eastAsia="zh-CN" w:bidi="ar"/>
               </w:rPr>
-              <w:t>Parameter : period-id</w:t>
+              <w:t xml:space="preserve">Parameter : </w:t>
+            </w:r>
+            <w:r>
+              <w:rPr>
+                <w:rFonts w:hint="default" w:ascii="Times New Roman" w:hAnsi="Times New Roman" w:eastAsia="Courier New" w:cs="Times New Roman"/>
+                <w:b w:val="0"/>
+                <w:bCs w:val="0"/>
+                <w:color w:val="auto"/>
+                <w:kern w:val="0"/>
+                <w:sz w:val="24"/>
+                <w:szCs w:val="24"/>
+                <w:shd w:val="clear" w:fill="212121"/>
+                <w:lang w:val="en-US" w:eastAsia="zh-CN" w:bidi="ar"/>
+              </w:rPr>
+              <w:br w:type="textWrapping"/>
+            </w:r>
+            <w:r>
+              <w:rPr>
+                <w:rFonts w:hint="default" w:ascii="Times New Roman" w:hAnsi="Times New Roman" w:eastAsia="Courier New" w:cs="Times New Roman"/>
+                <w:b w:val="0"/>
+                <w:bCs w:val="0"/>
+                <w:color w:val="auto"/>
+                <w:kern w:val="0"/>
+                <w:sz w:val="24"/>
+                <w:szCs w:val="24"/>
+                <w:shd w:val="clear" w:fill="212121"/>
+                <w:lang w:val="en-US" w:eastAsia="zh-CN" w:bidi="ar"/>
+              </w:rPr>
+              <w:t>period-id</w:t>
+            </w:r>
+            <w:r>
+              <w:rPr>
+                <w:rFonts w:hint="default" w:eastAsia="Courier New" w:cs="Times New Roman"/>
+                <w:b w:val="0"/>
+                <w:bCs w:val="0"/>
+                <w:color w:val="auto"/>
+                <w:kern w:val="0"/>
+                <w:sz w:val="24"/>
+                <w:szCs w:val="24"/>
+                <w:shd w:val="clear" w:fill="212121"/>
+                <w:lang w:val="en-US" w:eastAsia="zh-CN" w:bidi="ar"/>
+              </w:rPr>
+              <w:t xml:space="preserve"> : payroll-[yyyy]-[mm]</w:t>
+            </w:r>
+          </w:p>
+          <w:p>
+            <w:pPr>
+              <w:keepNext w:val="0"/>
+              <w:keepLines w:val="0"/>
+              <w:widowControl/>
+              <w:suppressLineNumbers w:val="0"/>
+              <w:shd w:val="clear" w:fill="FFFFFF" w:themeFill="background1"/>
+              <w:spacing w:line="216" w:lineRule="atLeast"/>
+              <w:jc w:val="left"/>
+              <w:rPr>
+                <w:rFonts w:hint="default" w:ascii="Times New Roman" w:hAnsi="Times New Roman" w:eastAsia="Courier New" w:cs="Times New Roman"/>
+                <w:b w:val="0"/>
+                <w:bCs w:val="0"/>
+                <w:color w:val="auto"/>
+                <w:kern w:val="0"/>
+                <w:sz w:val="24"/>
+                <w:szCs w:val="24"/>
+                <w:shd w:val="clear" w:fill="212121"/>
+                <w:lang w:val="en-US" w:eastAsia="zh-CN" w:bidi="ar"/>
+              </w:rPr>
+            </w:pPr>
+            <w:r>
+              <w:rPr>
+                <w:rFonts w:hint="default" w:eastAsia="Courier New" w:cs="Times New Roman"/>
+                <w:b w:val="0"/>
+                <w:bCs w:val="0"/>
+                <w:color w:val="auto"/>
+                <w:kern w:val="0"/>
+                <w:sz w:val="24"/>
+                <w:szCs w:val="24"/>
+                <w:shd w:val="clear" w:fill="212121"/>
+                <w:lang w:val="en-US" w:eastAsia="zh-CN" w:bidi="ar"/>
+              </w:rPr>
+              <w:t>Employee_id : employee_[number]</w:t>
             </w:r>
           </w:p>
         </w:tc>
@@ -6488,6 +7012,7 @@
     <w:p>
       <w:pPr>
         <w:numPr>
+          <w:ilvl w:val="0"/>
           <w:numId w:val="0"/>
         </w:numPr>
         <w:ind w:leftChars="0"/>
@@ -6526,6 +7051,7 @@
     <w:p>
       <w:pPr>
         <w:numPr>
+          <w:ilvl w:val="0"/>
           <w:numId w:val="0"/>
         </w:numPr>
         <w:ind w:leftChars="0" w:firstLine="720" w:firstLineChars="0"/>
@@ -6538,8 +7064,6 @@
           <w:lang w:val="en-US"/>
         </w:rPr>
       </w:pPr>
-      <w:bookmarkStart w:id="0" w:name="_GoBack"/>
-      <w:bookmarkEnd w:id="0"/>
       <w:r>
         <w:rPr>
           <w:rFonts w:hint="default"/>
@@ -9921,6 +10445,7 @@
     <w:p>
       <w:pPr>
         <w:numPr>
+          <w:ilvl w:val="0"/>
           <w:numId w:val="0"/>
         </w:numPr>
         <w:ind w:leftChars="0"/>
@@ -9983,6 +10508,26 @@
     </w:lvl>
   </w:abstractNum>
   <w:abstractNum w:abstractNumId="2">
+    <w:nsid w:val="BC21859F"/>
+    <w:multiLevelType w:val="singleLevel"/>
+    <w:tmpl w:val="BC21859F"/>
+    <w:lvl w:ilvl="0" w:tentative="0">
+      <w:start w:val="1"/>
+      <w:numFmt w:val="decimal"/>
+      <w:lvlText w:val="%1."/>
+      <w:lvlJc w:val="left"/>
+      <w:pPr>
+        <w:tabs>
+          <w:tab w:val="left" w:pos="845"/>
+        </w:tabs>
+        <w:ind w:left="845" w:leftChars="0" w:hanging="425" w:firstLineChars="0"/>
+      </w:pPr>
+      <w:rPr>
+        <w:rFonts w:hint="default"/>
+      </w:rPr>
+    </w:lvl>
+  </w:abstractNum>
+  <w:abstractNum w:abstractNumId="3">
     <w:nsid w:val="DC3D95D2"/>
     <w:multiLevelType w:val="singleLevel"/>
     <w:tmpl w:val="DC3D95D2"/>
@@ -10002,7 +10547,7 @@
       </w:rPr>
     </w:lvl>
   </w:abstractNum>
-  <w:abstractNum w:abstractNumId="3">
+  <w:abstractNum w:abstractNumId="4">
     <w:nsid w:val="F39B1D6C"/>
     <w:multiLevelType w:val="singleLevel"/>
     <w:tmpl w:val="F39B1D6C"/>
@@ -10022,7 +10567,7 @@
       </w:rPr>
     </w:lvl>
   </w:abstractNum>
-  <w:abstractNum w:abstractNumId="4">
+  <w:abstractNum w:abstractNumId="5">
     <w:nsid w:val="462AF297"/>
     <w:multiLevelType w:val="singleLevel"/>
     <w:tmpl w:val="462AF297"/>
@@ -10042,7 +10587,7 @@
       </w:rPr>
     </w:lvl>
   </w:abstractNum>
-  <w:abstractNum w:abstractNumId="5">
+  <w:abstractNum w:abstractNumId="6">
     <w:nsid w:val="77D6E775"/>
     <w:multiLevelType w:val="singleLevel"/>
     <w:tmpl w:val="77D6E775"/>
@@ -10066,19 +10611,22 @@
     <w:abstractNumId w:val="1"/>
   </w:num>
   <w:num w:numId="2">
+    <w:abstractNumId w:val="2"/>
+  </w:num>
+  <w:num w:numId="3">
+    <w:abstractNumId w:val="6"/>
+  </w:num>
+  <w:num w:numId="4">
+    <w:abstractNumId w:val="3"/>
+  </w:num>
+  <w:num w:numId="5">
     <w:abstractNumId w:val="5"/>
   </w:num>
-  <w:num w:numId="3">
-    <w:abstractNumId w:val="2"/>
-  </w:num>
-  <w:num w:numId="4">
-    <w:abstractNumId w:val="4"/>
-  </w:num>
-  <w:num w:numId="5">
+  <w:num w:numId="6">
     <w:abstractNumId w:val="0"/>
   </w:num>
-  <w:num w:numId="6">
-    <w:abstractNumId w:val="3"/>
+  <w:num w:numId="7">
+    <w:abstractNumId w:val="4"/>
   </w:num>
 </w:numbering>
 </file>
@@ -10351,7 +10899,7 @@
       <w:jc w:val="both"/>
     </w:pPr>
     <w:rPr>
-      <w:rFonts w:ascii="Times New Roman" w:hAnsi="Times New Roman" w:eastAsia="SimSun"/>
+      <w:rFonts w:ascii="Times New Roman" w:hAnsi="Times New Roman" w:eastAsia="SimSun" w:cs="Times New Roman"/>
       <w:kern w:val="2"/>
       <w:sz w:val="21"/>
       <w:lang w:val="en-US" w:eastAsia="zh-CN"/>
@@ -10461,7 +11009,7 @@
     <w:link w:val="8"/>
     <w:uiPriority w:val="0"/>
     <w:rPr>
-      <w:rFonts w:hint="default" w:ascii="Times New Roman" w:hAnsi="Times New Roman" w:eastAsia="SimSun"/>
+      <w:rFonts w:hint="default" w:ascii="Times New Roman" w:hAnsi="Times New Roman" w:eastAsia="SimSun" w:cs="Times New Roman"/>
       <w:sz w:val="22"/>
     </w:rPr>
   </w:style>

</xml_diff>